<commit_message>
Added datasheets for SJ2088 and SJ2096. Updated OAK-D Pro PoE datasheet
</commit_message>
<xml_diff>
--- a/NG9097_OAK-D-Pro-PoE/Datasheet/OAK-D-Pro-PoE_Datasheet.docx
+++ b/NG9097_OAK-D-Pro-PoE/Datasheet/OAK-D-Pro-PoE_Datasheet.docx
@@ -180,16 +180,15 @@
           <w:sz w:val="22"/>
           <w:szCs w:val="22"/>
         </w:rPr>
-        <w:t xml:space="preserve">32Kb I2C </w:t>
-      </w:r>
-      <w:proofErr w:type="spellStart"/>
+        <w:t>32Kb I2C EE</w:t>
+      </w:r>
       <w:r>
         <w:rPr>
           <w:rFonts w:ascii="Arial" w:eastAsia="Arial" w:hAnsi="Arial"/>
           <w:sz w:val="22"/>
           <w:szCs w:val="22"/>
         </w:rPr>
-        <w:t>EE</w:t>
+        <w:t>PRO</w:t>
       </w:r>
       <w:r>
         <w:rPr>
@@ -197,17 +196,8 @@
           <w:sz w:val="22"/>
           <w:szCs w:val="22"/>
         </w:rPr>
-        <w:t>Pro</w:t>
-      </w:r>
-      <w:r>
-        <w:rPr>
-          <w:rFonts w:ascii="Arial" w:eastAsia="Arial" w:hAnsi="Arial"/>
-          <w:sz w:val="22"/>
-          <w:szCs w:val="22"/>
-        </w:rPr>
         <w:t>M</w:t>
       </w:r>
-      <w:proofErr w:type="spellEnd"/>
     </w:p>
     <w:p>
       <w:pPr>
@@ -353,7 +343,17 @@
           <w:sz w:val="22"/>
           <w:szCs w:val="22"/>
         </w:rPr>
-        <w:t xml:space="preserve">1x center 4-lane MIPI connects </w:t>
+        <w:t>1x center 4-lane MIP</w:t>
+      </w:r>
+      <w:bookmarkStart w:id="3" w:name="_GoBack"/>
+      <w:bookmarkEnd w:id="3"/>
+      <w:r>
+        <w:rPr>
+          <w:rFonts w:ascii="Arial" w:eastAsia="Arial" w:hAnsi="Arial"/>
+          <w:sz w:val="22"/>
+          <w:szCs w:val="22"/>
+        </w:rPr>
+        <w:t xml:space="preserve">I connects </w:t>
       </w:r>
       <w:r>
         <w:rPr>
@@ -575,6 +575,33 @@
     </w:p>
     <w:p>
       <w:pPr>
+        <w:pStyle w:val="ListParagraph"/>
+        <w:numPr>
+          <w:ilvl w:val="0"/>
+          <w:numId w:val="7"/>
+        </w:numPr>
+        <w:tabs>
+          <w:tab w:val="left" w:pos="300"/>
+        </w:tabs>
+        <w:spacing w:line="0" w:lineRule="atLeast"/>
+        <w:jc w:val="both"/>
+        <w:rPr>
+          <w:rFonts w:ascii="Arial" w:eastAsia="Arial" w:hAnsi="Arial"/>
+          <w:sz w:val="22"/>
+          <w:szCs w:val="22"/>
+        </w:rPr>
+      </w:pPr>
+      <w:r>
+        <w:rPr>
+          <w:rFonts w:ascii="Arial" w:eastAsia="Arial" w:hAnsi="Arial"/>
+          <w:sz w:val="22"/>
+          <w:szCs w:val="22"/>
+        </w:rPr>
+        <w:t>IP67 rated</w:t>
+      </w:r>
+    </w:p>
+    <w:p>
+      <w:pPr>
         <w:tabs>
           <w:tab w:val="left" w:pos="300"/>
         </w:tabs>
@@ -594,13 +621,13 @@
           <w:numId w:val="17"/>
         </w:numPr>
       </w:pPr>
-      <w:bookmarkStart w:id="3" w:name="_Toc520996043"/>
-      <w:bookmarkStart w:id="4" w:name="_Toc520996223"/>
-      <w:bookmarkStart w:id="5" w:name="_Toc94130607"/>
+      <w:bookmarkStart w:id="4" w:name="_Toc94130607"/>
+      <w:bookmarkStart w:id="5" w:name="_Toc520996043"/>
+      <w:bookmarkStart w:id="6" w:name="_Toc520996223"/>
       <w:r>
         <w:t>Applications</w:t>
       </w:r>
-      <w:bookmarkEnd w:id="5"/>
+      <w:bookmarkEnd w:id="4"/>
     </w:p>
     <w:p>
       <w:pPr>
@@ -734,29 +761,19 @@
     </w:p>
     <w:p>
       <w:pPr>
-        <w:spacing w:line="0" w:lineRule="atLeast"/>
-        <w:jc w:val="both"/>
-        <w:rPr>
-          <w:rFonts w:ascii="Arial" w:eastAsia="Arial" w:hAnsi="Arial"/>
-        </w:rPr>
-      </w:pPr>
-    </w:p>
-    <w:p/>
-    <w:p>
-      <w:pPr>
         <w:pStyle w:val="Heading1"/>
         <w:numPr>
           <w:ilvl w:val="0"/>
           <w:numId w:val="17"/>
         </w:numPr>
       </w:pPr>
-      <w:bookmarkStart w:id="6" w:name="_Toc94130608"/>
+      <w:bookmarkStart w:id="7" w:name="_Toc94130608"/>
       <w:r>
         <w:t>Description</w:t>
       </w:r>
-      <w:bookmarkEnd w:id="3"/>
-      <w:bookmarkEnd w:id="4"/>
+      <w:bookmarkEnd w:id="5"/>
       <w:bookmarkEnd w:id="6"/>
+      <w:bookmarkEnd w:id="7"/>
     </w:p>
     <w:p>
       <w:pPr>
@@ -780,6 +797,7 @@
         <w:rPr>
           <w:rFonts w:ascii="Arial" w:eastAsia="Arial" w:hAnsi="Arial"/>
         </w:rPr>
+        <w:lastRenderedPageBreak/>
         <w:t xml:space="preserve">The </w:t>
       </w:r>
       <w:proofErr w:type="spellStart"/>
@@ -1000,57 +1018,59 @@
           <w:color w:val="404040"/>
           <w:shd w:val="clear" w:color="auto" w:fill="FCFCFC"/>
         </w:rPr>
-        <w:t xml:space="preserve">. In addition to stereo cameras the </w:t>
-      </w:r>
-      <w:r>
+        <w:t xml:space="preserve"> using an M12 X-coded connector. </w:t>
+      </w:r>
+    </w:p>
+    <w:p>
+      <w:pPr>
+        <w:jc w:val="both"/>
         <w:rPr>
           <w:rFonts w:ascii="Arial" w:hAnsi="Arial" w:cs="Arial"/>
           <w:color w:val="404040"/>
           <w:shd w:val="clear" w:color="auto" w:fill="FCFCFC"/>
         </w:rPr>
-        <w:t>OAK-D Pro</w:t>
-      </w:r>
+      </w:pPr>
       <w:r>
         <w:rPr>
           <w:rFonts w:ascii="Arial" w:hAnsi="Arial" w:cs="Arial"/>
           <w:color w:val="404040"/>
           <w:shd w:val="clear" w:color="auto" w:fill="FCFCFC"/>
         </w:rPr>
-        <w:t xml:space="preserve"> </w:t>
-      </w:r>
-      <w:proofErr w:type="spellStart"/>
+        <w:t xml:space="preserve">In addition to stereo cameras the </w:t>
+      </w:r>
       <w:r>
         <w:rPr>
           <w:rFonts w:ascii="Arial" w:hAnsi="Arial" w:cs="Arial"/>
           <w:color w:val="404040"/>
           <w:shd w:val="clear" w:color="auto" w:fill="FCFCFC"/>
         </w:rPr>
-        <w:t>PoE</w:t>
-      </w:r>
-      <w:proofErr w:type="spellEnd"/>
+        <w:t>OAK-D Pro</w:t>
+      </w:r>
       <w:r>
         <w:rPr>
           <w:rFonts w:ascii="Arial" w:hAnsi="Arial" w:cs="Arial"/>
           <w:color w:val="404040"/>
           <w:shd w:val="clear" w:color="auto" w:fill="FCFCFC"/>
         </w:rPr>
-        <w:t xml:space="preserve"> also features </w:t>
-      </w:r>
+        <w:t xml:space="preserve"> </w:t>
+      </w:r>
+      <w:proofErr w:type="spellStart"/>
       <w:r>
         <w:rPr>
           <w:rFonts w:ascii="Arial" w:hAnsi="Arial" w:cs="Arial"/>
           <w:color w:val="404040"/>
           <w:shd w:val="clear" w:color="auto" w:fill="FCFCFC"/>
         </w:rPr>
-        <w:t xml:space="preserve">IR </w:t>
-      </w:r>
+        <w:t>PoE</w:t>
+      </w:r>
+      <w:proofErr w:type="spellEnd"/>
       <w:r>
         <w:rPr>
           <w:rFonts w:ascii="Arial" w:hAnsi="Arial" w:cs="Arial"/>
           <w:color w:val="404040"/>
           <w:shd w:val="clear" w:color="auto" w:fill="FCFCFC"/>
         </w:rPr>
-        <w:t xml:space="preserve">active illumination in the form of a laser dot projector. It </w:t>
+        <w:t xml:space="preserve"> also features </w:t>
       </w:r>
       <w:r>
         <w:rPr>
@@ -1058,7 +1078,7 @@
           <w:color w:val="404040"/>
           <w:shd w:val="clear" w:color="auto" w:fill="FCFCFC"/>
         </w:rPr>
-        <w:t xml:space="preserve">actively illuminates the area in the camera field of view using 4700 laser dots. The </w:t>
+        <w:t xml:space="preserve">IR </w:t>
       </w:r>
       <w:r>
         <w:rPr>
@@ -1066,7 +1086,7 @@
           <w:color w:val="404040"/>
           <w:shd w:val="clear" w:color="auto" w:fill="FCFCFC"/>
         </w:rPr>
-        <w:t>OAK-D Pro</w:t>
+        <w:t xml:space="preserve">active illumination in the form of a laser dot projector. It </w:t>
       </w:r>
       <w:r>
         <w:rPr>
@@ -1074,33 +1094,85 @@
           <w:color w:val="404040"/>
           <w:shd w:val="clear" w:color="auto" w:fill="FCFCFC"/>
         </w:rPr>
-        <w:t xml:space="preserve"> </w:t>
-      </w:r>
-      <w:proofErr w:type="spellStart"/>
+        <w:t xml:space="preserve">actively illuminates the area in the camera field of view using 4700 laser dots. The </w:t>
+      </w:r>
       <w:r>
         <w:rPr>
           <w:rFonts w:ascii="Arial" w:hAnsi="Arial" w:cs="Arial"/>
           <w:color w:val="404040"/>
           <w:shd w:val="clear" w:color="auto" w:fill="FCFCFC"/>
         </w:rPr>
-        <w:t>PoE</w:t>
-      </w:r>
-      <w:proofErr w:type="spellEnd"/>
+        <w:t>OAK-D Pro</w:t>
+      </w:r>
       <w:r>
         <w:rPr>
           <w:rFonts w:ascii="Arial" w:hAnsi="Arial" w:cs="Arial"/>
           <w:color w:val="404040"/>
           <w:shd w:val="clear" w:color="auto" w:fill="FCFCFC"/>
         </w:rPr>
-        <w:t xml:space="preserve"> also features an IR LED flood light to help in low light situations</w:t>
-      </w:r>
+        <w:t xml:space="preserve"> </w:t>
+      </w:r>
+      <w:proofErr w:type="spellStart"/>
       <w:r>
         <w:rPr>
           <w:rFonts w:ascii="Arial" w:hAnsi="Arial" w:cs="Arial"/>
           <w:color w:val="404040"/>
           <w:shd w:val="clear" w:color="auto" w:fill="FCFCFC"/>
         </w:rPr>
+        <w:t>PoE</w:t>
+      </w:r>
+      <w:proofErr w:type="spellEnd"/>
+      <w:r>
+        <w:rPr>
+          <w:rFonts w:ascii="Arial" w:hAnsi="Arial" w:cs="Arial"/>
+          <w:color w:val="404040"/>
+          <w:shd w:val="clear" w:color="auto" w:fill="FCFCFC"/>
+        </w:rPr>
+        <w:t xml:space="preserve"> also features an IR LED flood light to help in low light situations</w:t>
+      </w:r>
+      <w:r>
+        <w:rPr>
+          <w:rFonts w:ascii="Arial" w:hAnsi="Arial" w:cs="Arial"/>
+          <w:color w:val="404040"/>
+          <w:shd w:val="clear" w:color="auto" w:fill="FCFCFC"/>
+        </w:rPr>
         <w:t>.</w:t>
+      </w:r>
+    </w:p>
+    <w:p>
+      <w:pPr>
+        <w:jc w:val="both"/>
+        <w:rPr>
+          <w:rFonts w:ascii="Arial" w:hAnsi="Arial" w:cs="Arial"/>
+          <w:color w:val="404040"/>
+          <w:shd w:val="clear" w:color="auto" w:fill="FCFCFC"/>
+        </w:rPr>
+      </w:pPr>
+      <w:r>
+        <w:rPr>
+          <w:rFonts w:ascii="Arial" w:hAnsi="Arial" w:cs="Arial"/>
+          <w:color w:val="404040"/>
+          <w:shd w:val="clear" w:color="auto" w:fill="FCFCFC"/>
+        </w:rPr>
+        <w:t xml:space="preserve">The OAK-D Pro </w:t>
+      </w:r>
+      <w:proofErr w:type="spellStart"/>
+      <w:r>
+        <w:rPr>
+          <w:rFonts w:ascii="Arial" w:hAnsi="Arial" w:cs="Arial"/>
+          <w:color w:val="404040"/>
+          <w:shd w:val="clear" w:color="auto" w:fill="FCFCFC"/>
+        </w:rPr>
+        <w:t>PoE</w:t>
+      </w:r>
+      <w:proofErr w:type="spellEnd"/>
+      <w:r>
+        <w:rPr>
+          <w:rFonts w:ascii="Arial" w:hAnsi="Arial" w:cs="Arial"/>
+          <w:color w:val="404040"/>
+          <w:shd w:val="clear" w:color="auto" w:fill="FCFCFC"/>
+        </w:rPr>
+        <w:t xml:space="preserve"> also features auxiliary M8 connector that provides USB and GPIO capability to control external devices.</w:t>
       </w:r>
     </w:p>
     <w:p>
@@ -1408,16 +1480,16 @@
       <w:pPr>
         <w:pStyle w:val="Heading1"/>
       </w:pPr>
-      <w:bookmarkStart w:id="7" w:name="_Toc520996044"/>
-      <w:bookmarkStart w:id="8" w:name="_Toc520996224"/>
+      <w:bookmarkStart w:id="8" w:name="_Toc520996044"/>
+      <w:bookmarkStart w:id="9" w:name="_Toc520996224"/>
     </w:p>
     <w:p>
       <w:pPr>
         <w:pStyle w:val="Heading1"/>
       </w:pPr>
     </w:p>
-    <w:bookmarkEnd w:id="7"/>
     <w:bookmarkEnd w:id="8"/>
+    <w:bookmarkEnd w:id="9"/>
     <w:p>
       <w:pPr>
         <w:spacing w:line="80" w:lineRule="exact"/>
@@ -1498,7 +1570,7 @@
               </wp:anchor>
             </w:drawing>
           </mc:Choice>
-          <mc:Fallback xmlns:cx="http://schemas.microsoft.com/office/drawing/2014/chartex" xmlns:cx1="http://schemas.microsoft.com/office/drawing/2015/9/8/chartex" xmlns:cx2="http://schemas.microsoft.com/office/drawing/2015/10/21/chartex" xmlns:cx3="http://schemas.microsoft.com/office/drawing/2016/5/9/chartex" xmlns:cx4="http://schemas.microsoft.com/office/drawing/2016/5/10/chartex" xmlns:cx5="http://schemas.microsoft.com/office/drawing/2016/5/11/chartex" xmlns:cx6="http://schemas.microsoft.com/office/drawing/2016/5/12/chartex" xmlns:cx7="http://schemas.microsoft.com/office/drawing/2016/5/13/chartex" xmlns:cx8="http://schemas.microsoft.com/office/drawing/2016/5/14/chartex" xmlns:aink="http://schemas.microsoft.com/office/drawing/2016/ink" xmlns:am3d="http://schemas.microsoft.com/office/drawing/2017/model3d" xmlns:w15="http://schemas.microsoft.com/office/word/2012/wordml" xmlns:w16cex="http://schemas.microsoft.com/office/word/2018/wordml/cex" xmlns:w16cid="http://schemas.microsoft.com/office/word/2016/wordml/cid" xmlns:w16="http://schemas.microsoft.com/office/word/2018/wordml" xmlns:w16se="http://schemas.microsoft.com/office/word/2015/wordml/symex">
+          <mc:Fallback xmlns:w16se="http://schemas.microsoft.com/office/word/2015/wordml/symex" xmlns:w16="http://schemas.microsoft.com/office/word/2018/wordml" xmlns:w16cid="http://schemas.microsoft.com/office/word/2016/wordml/cid" xmlns:w16cex="http://schemas.microsoft.com/office/word/2018/wordml/cex" xmlns:w15="http://schemas.microsoft.com/office/word/2012/wordml" xmlns:am3d="http://schemas.microsoft.com/office/drawing/2017/model3d" xmlns:aink="http://schemas.microsoft.com/office/drawing/2016/ink" xmlns:cx8="http://schemas.microsoft.com/office/drawing/2016/5/14/chartex" xmlns:cx7="http://schemas.microsoft.com/office/drawing/2016/5/13/chartex" xmlns:cx6="http://schemas.microsoft.com/office/drawing/2016/5/12/chartex" xmlns:cx5="http://schemas.microsoft.com/office/drawing/2016/5/11/chartex" xmlns:cx4="http://schemas.microsoft.com/office/drawing/2016/5/10/chartex" xmlns:cx3="http://schemas.microsoft.com/office/drawing/2016/5/9/chartex" xmlns:cx2="http://schemas.microsoft.com/office/drawing/2015/10/21/chartex" xmlns:cx1="http://schemas.microsoft.com/office/drawing/2015/9/8/chartex" xmlns:cx="http://schemas.microsoft.com/office/drawing/2014/chartex">
             <w:pict>
               <v:rect w14:anchorId="56485B87" id="Rectangle 68" o:spid="_x0000_s1026" style="position:absolute;margin-left:-.35pt;margin-top:-.55pt;width:.95pt;height:1pt;z-index:-251657216;visibility:visible;mso-wrap-style:square;mso-width-percent:0;mso-height-percent:0;mso-wrap-distance-left:9pt;mso-wrap-distance-top:0;mso-wrap-distance-right:9pt;mso-wrap-distance-bottom:0;mso-position-horizontal:absolute;mso-position-horizontal-relative:text;mso-position-vertical:absolute;mso-position-vertical-relative:text;mso-width-percent:0;mso-height-percent:0;mso-width-relative:page;mso-height-relative:page;v-text-anchor:top" o:gfxdata="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" o:allowincell="f" fillcolor="black" strokecolor="white"/>
             </w:pict>
@@ -1570,7 +1642,7 @@
               </wp:anchor>
             </w:drawing>
           </mc:Choice>
-          <mc:Fallback xmlns:cx="http://schemas.microsoft.com/office/drawing/2014/chartex" xmlns:cx1="http://schemas.microsoft.com/office/drawing/2015/9/8/chartex" xmlns:cx2="http://schemas.microsoft.com/office/drawing/2015/10/21/chartex" xmlns:cx3="http://schemas.microsoft.com/office/drawing/2016/5/9/chartex" xmlns:cx4="http://schemas.microsoft.com/office/drawing/2016/5/10/chartex" xmlns:cx5="http://schemas.microsoft.com/office/drawing/2016/5/11/chartex" xmlns:cx6="http://schemas.microsoft.com/office/drawing/2016/5/12/chartex" xmlns:cx7="http://schemas.microsoft.com/office/drawing/2016/5/13/chartex" xmlns:cx8="http://schemas.microsoft.com/office/drawing/2016/5/14/chartex" xmlns:aink="http://schemas.microsoft.com/office/drawing/2016/ink" xmlns:am3d="http://schemas.microsoft.com/office/drawing/2017/model3d" xmlns:w15="http://schemas.microsoft.com/office/word/2012/wordml" xmlns:w16cex="http://schemas.microsoft.com/office/word/2018/wordml/cex" xmlns:w16cid="http://schemas.microsoft.com/office/word/2016/wordml/cid" xmlns:w16="http://schemas.microsoft.com/office/word/2018/wordml" xmlns:w16se="http://schemas.microsoft.com/office/word/2015/wordml/symex">
+          <mc:Fallback xmlns:w16se="http://schemas.microsoft.com/office/word/2015/wordml/symex" xmlns:w16="http://schemas.microsoft.com/office/word/2018/wordml" xmlns:w16cid="http://schemas.microsoft.com/office/word/2016/wordml/cid" xmlns:w16cex="http://schemas.microsoft.com/office/word/2018/wordml/cex" xmlns:w15="http://schemas.microsoft.com/office/word/2012/wordml" xmlns:am3d="http://schemas.microsoft.com/office/drawing/2017/model3d" xmlns:aink="http://schemas.microsoft.com/office/drawing/2016/ink" xmlns:cx8="http://schemas.microsoft.com/office/drawing/2016/5/14/chartex" xmlns:cx7="http://schemas.microsoft.com/office/drawing/2016/5/13/chartex" xmlns:cx6="http://schemas.microsoft.com/office/drawing/2016/5/12/chartex" xmlns:cx5="http://schemas.microsoft.com/office/drawing/2016/5/11/chartex" xmlns:cx4="http://schemas.microsoft.com/office/drawing/2016/5/10/chartex" xmlns:cx3="http://schemas.microsoft.com/office/drawing/2016/5/9/chartex" xmlns:cx2="http://schemas.microsoft.com/office/drawing/2015/10/21/chartex" xmlns:cx1="http://schemas.microsoft.com/office/drawing/2015/9/8/chartex" xmlns:cx="http://schemas.microsoft.com/office/drawing/2014/chartex">
             <w:pict>
               <v:rect w14:anchorId="31B77AA3" id="Rectangle 67" o:spid="_x0000_s1026" style="position:absolute;margin-left:159.35pt;margin-top:-.55pt;width:1pt;height:1pt;z-index:-251656192;visibility:visible;mso-wrap-style:square;mso-width-percent:0;mso-height-percent:0;mso-wrap-distance-left:9pt;mso-wrap-distance-top:0;mso-wrap-distance-right:9pt;mso-wrap-distance-bottom:0;mso-position-horizontal:absolute;mso-position-horizontal-relative:text;mso-position-vertical:absolute;mso-position-vertical-relative:text;mso-width-percent:0;mso-height-percent:0;mso-width-relative:page;mso-height-relative:page;v-text-anchor:top" o:gfxdata="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" o:allowincell="f" fillcolor="black" strokecolor="white"/>
             </w:pict>
@@ -1642,7 +1714,7 @@
               </wp:anchor>
             </w:drawing>
           </mc:Choice>
-          <mc:Fallback xmlns:cx="http://schemas.microsoft.com/office/drawing/2014/chartex" xmlns:cx1="http://schemas.microsoft.com/office/drawing/2015/9/8/chartex" xmlns:cx2="http://schemas.microsoft.com/office/drawing/2015/10/21/chartex" xmlns:cx3="http://schemas.microsoft.com/office/drawing/2016/5/9/chartex" xmlns:cx4="http://schemas.microsoft.com/office/drawing/2016/5/10/chartex" xmlns:cx5="http://schemas.microsoft.com/office/drawing/2016/5/11/chartex" xmlns:cx6="http://schemas.microsoft.com/office/drawing/2016/5/12/chartex" xmlns:cx7="http://schemas.microsoft.com/office/drawing/2016/5/13/chartex" xmlns:cx8="http://schemas.microsoft.com/office/drawing/2016/5/14/chartex" xmlns:aink="http://schemas.microsoft.com/office/drawing/2016/ink" xmlns:am3d="http://schemas.microsoft.com/office/drawing/2017/model3d" xmlns:w15="http://schemas.microsoft.com/office/word/2012/wordml" xmlns:w16cex="http://schemas.microsoft.com/office/word/2018/wordml/cex" xmlns:w16cid="http://schemas.microsoft.com/office/word/2016/wordml/cid" xmlns:w16="http://schemas.microsoft.com/office/word/2018/wordml" xmlns:w16se="http://schemas.microsoft.com/office/word/2015/wordml/symex">
+          <mc:Fallback xmlns:w16se="http://schemas.microsoft.com/office/word/2015/wordml/symex" xmlns:w16="http://schemas.microsoft.com/office/word/2018/wordml" xmlns:w16cid="http://schemas.microsoft.com/office/word/2016/wordml/cid" xmlns:w16cex="http://schemas.microsoft.com/office/word/2018/wordml/cex" xmlns:w15="http://schemas.microsoft.com/office/word/2012/wordml" xmlns:am3d="http://schemas.microsoft.com/office/drawing/2017/model3d" xmlns:aink="http://schemas.microsoft.com/office/drawing/2016/ink" xmlns:cx8="http://schemas.microsoft.com/office/drawing/2016/5/14/chartex" xmlns:cx7="http://schemas.microsoft.com/office/drawing/2016/5/13/chartex" xmlns:cx6="http://schemas.microsoft.com/office/drawing/2016/5/12/chartex" xmlns:cx5="http://schemas.microsoft.com/office/drawing/2016/5/11/chartex" xmlns:cx4="http://schemas.microsoft.com/office/drawing/2016/5/10/chartex" xmlns:cx3="http://schemas.microsoft.com/office/drawing/2016/5/9/chartex" xmlns:cx2="http://schemas.microsoft.com/office/drawing/2015/10/21/chartex" xmlns:cx1="http://schemas.microsoft.com/office/drawing/2015/9/8/chartex" xmlns:cx="http://schemas.microsoft.com/office/drawing/2014/chartex">
             <w:pict>
               <v:rect w14:anchorId="676BF553" id="Rectangle 66" o:spid="_x0000_s1026" style="position:absolute;margin-left:239.35pt;margin-top:-.55pt;width:1pt;height:1pt;z-index:-251655168;visibility:visible;mso-wrap-style:square;mso-width-percent:0;mso-height-percent:0;mso-wrap-distance-left:9pt;mso-wrap-distance-top:0;mso-wrap-distance-right:9pt;mso-wrap-distance-bottom:0;mso-position-horizontal:absolute;mso-position-horizontal-relative:text;mso-position-vertical:absolute;mso-position-vertical-relative:text;mso-width-percent:0;mso-height-percent:0;mso-width-relative:page;mso-height-relative:page;v-text-anchor:top" o:gfxdata="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" o:allowincell="f" fillcolor="black" strokecolor="white"/>
             </w:pict>
@@ -1678,9 +1750,9 @@
         </w:rPr>
         <w:lastRenderedPageBreak/>
         <w:drawing>
-          <wp:inline distT="0" distB="0" distL="0" distR="0" wp14:anchorId="6E2201F1" wp14:editId="3D5E8092">
-            <wp:extent cx="3607767" cy="2394000"/>
-            <wp:effectExtent l="0" t="0" r="0" b="6350"/>
+          <wp:inline distT="0" distB="0" distL="0" distR="0" wp14:anchorId="6E2201F1" wp14:editId="47940B26">
+            <wp:extent cx="3339548" cy="2216018"/>
+            <wp:effectExtent l="0" t="0" r="0" b="0"/>
             <wp:docPr id="1" name="Picture 1"/>
             <wp:cNvGraphicFramePr>
               <a:graphicFrameLocks xmlns:a="http://schemas.openxmlformats.org/drawingml/2006/main" noChangeAspect="1"/>
@@ -1701,7 +1773,7 @@
                   <pic:spPr>
                     <a:xfrm>
                       <a:off x="0" y="0"/>
-                      <a:ext cx="3607767" cy="2394000"/>
+                      <a:ext cx="3342490" cy="2217970"/>
                     </a:xfrm>
                     <a:prstGeom prst="rect">
                       <a:avLst/>
@@ -1722,33 +1794,20 @@
           <w:rFonts w:ascii="Arial" w:eastAsia="Arial" w:hAnsi="Arial"/>
         </w:rPr>
       </w:pPr>
-      <w:bookmarkStart w:id="9" w:name="page2"/>
-      <w:bookmarkEnd w:id="9"/>
+      <w:bookmarkStart w:id="10" w:name="page2"/>
+      <w:bookmarkEnd w:id="10"/>
       <w:r>
         <w:lastRenderedPageBreak/>
         <w:t xml:space="preserve">Figure </w:t>
       </w:r>
-      <w:r>
-        <w:fldChar w:fldCharType="begin"/>
-      </w:r>
-      <w:r>
-        <w:instrText xml:space="preserve"> SEQ Figure \* ARABIC </w:instrText>
-      </w:r>
-      <w:r>
-        <w:fldChar w:fldCharType="separate"/>
-      </w:r>
-      <w:r>
-        <w:rPr>
-          <w:noProof/>
-        </w:rPr>
-        <w:t>1</w:t>
-      </w:r>
-      <w:r>
-        <w:rPr>
-          <w:noProof/>
-        </w:rPr>
-        <w:fldChar w:fldCharType="end"/>
-      </w:r>
+      <w:fldSimple w:instr=" SEQ Figure \* ARABIC ">
+        <w:r>
+          <w:rPr>
+            <w:noProof/>
+          </w:rPr>
+          <w:t>1</w:t>
+        </w:r>
+      </w:fldSimple>
       <w:r>
         <w:t xml:space="preserve"> – </w:t>
       </w:r>
@@ -3693,7 +3752,7 @@
               </wp:anchor>
             </w:drawing>
           </mc:Choice>
-          <mc:Fallback xmlns:cx="http://schemas.microsoft.com/office/drawing/2014/chartex" xmlns:cx1="http://schemas.microsoft.com/office/drawing/2015/9/8/chartex" xmlns:cx2="http://schemas.microsoft.com/office/drawing/2015/10/21/chartex" xmlns:cx3="http://schemas.microsoft.com/office/drawing/2016/5/9/chartex" xmlns:cx4="http://schemas.microsoft.com/office/drawing/2016/5/10/chartex" xmlns:cx5="http://schemas.microsoft.com/office/drawing/2016/5/11/chartex" xmlns:cx6="http://schemas.microsoft.com/office/drawing/2016/5/12/chartex" xmlns:cx7="http://schemas.microsoft.com/office/drawing/2016/5/13/chartex" xmlns:cx8="http://schemas.microsoft.com/office/drawing/2016/5/14/chartex" xmlns:aink="http://schemas.microsoft.com/office/drawing/2016/ink" xmlns:am3d="http://schemas.microsoft.com/office/drawing/2017/model3d" xmlns:w15="http://schemas.microsoft.com/office/word/2012/wordml" xmlns:w16cex="http://schemas.microsoft.com/office/word/2018/wordml/cex" xmlns:w16cid="http://schemas.microsoft.com/office/word/2016/wordml/cid" xmlns:w16="http://schemas.microsoft.com/office/word/2018/wordml" xmlns:w16se="http://schemas.microsoft.com/office/word/2015/wordml/symex">
+          <mc:Fallback xmlns:w16se="http://schemas.microsoft.com/office/word/2015/wordml/symex" xmlns:w16="http://schemas.microsoft.com/office/word/2018/wordml" xmlns:w16cid="http://schemas.microsoft.com/office/word/2016/wordml/cid" xmlns:w16cex="http://schemas.microsoft.com/office/word/2018/wordml/cex" xmlns:w15="http://schemas.microsoft.com/office/word/2012/wordml" xmlns:am3d="http://schemas.microsoft.com/office/drawing/2017/model3d" xmlns:aink="http://schemas.microsoft.com/office/drawing/2016/ink" xmlns:cx8="http://schemas.microsoft.com/office/drawing/2016/5/14/chartex" xmlns:cx7="http://schemas.microsoft.com/office/drawing/2016/5/13/chartex" xmlns:cx6="http://schemas.microsoft.com/office/drawing/2016/5/12/chartex" xmlns:cx5="http://schemas.microsoft.com/office/drawing/2016/5/11/chartex" xmlns:cx4="http://schemas.microsoft.com/office/drawing/2016/5/10/chartex" xmlns:cx3="http://schemas.microsoft.com/office/drawing/2016/5/9/chartex" xmlns:cx2="http://schemas.microsoft.com/office/drawing/2015/10/21/chartex" xmlns:cx1="http://schemas.microsoft.com/office/drawing/2015/9/8/chartex" xmlns:cx="http://schemas.microsoft.com/office/drawing/2014/chartex">
             <w:pict>
               <v:line w14:anchorId="60755572" id="Straight Connector 65" o:spid="_x0000_s1026" style="position:absolute;z-index:-251654144;visibility:visible;mso-wrap-style:square;mso-width-percent:0;mso-height-percent:0;mso-wrap-distance-left:9pt;mso-wrap-distance-top:0;mso-wrap-distance-right:9pt;mso-wrap-distance-bottom:0;mso-position-horizontal:absolute;mso-position-horizontal-relative:text;mso-position-vertical:absolute;mso-position-vertical-relative:text;mso-width-percent:0;mso-height-percent:0;mso-width-relative:page;mso-height-relative:page" from="-11pt,15.95pt" to="493pt,15.95pt" o:gfxdata="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" o:allowincell="f" strokeweight="1pt"/>
             </w:pict>
@@ -3738,11 +3797,11 @@
                 <w:numId w:val="17"/>
               </w:numPr>
             </w:pPr>
-            <w:bookmarkStart w:id="10" w:name="page3"/>
-            <w:bookmarkStart w:id="11" w:name="page4"/>
-            <w:bookmarkStart w:id="12" w:name="_Toc94130609"/>
-            <w:bookmarkEnd w:id="10"/>
+            <w:bookmarkStart w:id="11" w:name="page3"/>
+            <w:bookmarkStart w:id="12" w:name="page4"/>
+            <w:bookmarkStart w:id="13" w:name="_Toc94130609"/>
             <w:bookmarkEnd w:id="11"/>
+            <w:bookmarkEnd w:id="12"/>
             <w:r>
               <w:lastRenderedPageBreak/>
               <w:t>Ele</w:t>
@@ -3750,7 +3809,7 @@
             <w:r>
               <w:t>ctrical Characteristics</w:t>
             </w:r>
-            <w:bookmarkEnd w:id="12"/>
+            <w:bookmarkEnd w:id="13"/>
           </w:p>
         </w:tc>
         <w:tc>
@@ -3836,21 +3895,21 @@
                 <w:numId w:val="20"/>
               </w:numPr>
             </w:pPr>
-            <w:bookmarkStart w:id="13" w:name="_Toc520996227"/>
-            <w:bookmarkStart w:id="14" w:name="_Toc520996049"/>
-            <w:bookmarkStart w:id="15" w:name="_Toc94130610"/>
+            <w:bookmarkStart w:id="14" w:name="_Toc520996227"/>
+            <w:bookmarkStart w:id="15" w:name="_Toc520996049"/>
+            <w:bookmarkStart w:id="16" w:name="_Toc94130610"/>
             <w:r>
               <w:t>Absolute Maximum Ratings</w:t>
             </w:r>
-            <w:bookmarkEnd w:id="13"/>
             <w:bookmarkEnd w:id="14"/>
+            <w:bookmarkEnd w:id="15"/>
             <w:r>
               <w:rPr>
                 <w:vertAlign w:val="superscript"/>
               </w:rPr>
               <w:t>1</w:t>
             </w:r>
-            <w:bookmarkEnd w:id="15"/>
+            <w:bookmarkEnd w:id="16"/>
           </w:p>
         </w:tc>
         <w:tc>
@@ -4449,7 +4508,15 @@
                 <w:sz w:val="16"/>
                 <w:vertAlign w:val="superscript"/>
               </w:rPr>
-              <w:t>(2)</w:t>
+              <w:t>(3</w:t>
+            </w:r>
+            <w:r>
+              <w:rPr>
+                <w:rFonts w:ascii="Arial" w:eastAsia="Arial" w:hAnsi="Arial" w:cs="Arial"/>
+                <w:sz w:val="16"/>
+                <w:vertAlign w:val="superscript"/>
+              </w:rPr>
+              <w:t>)</w:t>
             </w:r>
           </w:p>
         </w:tc>
@@ -4912,8 +4979,8 @@
       </w:tr>
     </w:tbl>
     <w:p>
-      <w:bookmarkStart w:id="16" w:name="_Toc520996050"/>
-      <w:bookmarkStart w:id="17" w:name="_Toc520996228"/>
+      <w:bookmarkStart w:id="17" w:name="_Toc520996050"/>
+      <w:bookmarkStart w:id="18" w:name="_Toc520996228"/>
     </w:p>
     <w:p>
       <w:pPr>
@@ -4923,13 +4990,13 @@
           <w:numId w:val="20"/>
         </w:numPr>
       </w:pPr>
-      <w:bookmarkStart w:id="18" w:name="_Toc94130611"/>
+      <w:bookmarkStart w:id="19" w:name="_Toc94130611"/>
       <w:r>
         <w:t>Recommended Operating Conditions</w:t>
       </w:r>
-      <w:bookmarkEnd w:id="16"/>
       <w:bookmarkEnd w:id="17"/>
       <w:bookmarkEnd w:id="18"/>
+      <w:bookmarkEnd w:id="19"/>
     </w:p>
     <w:tbl>
       <w:tblPr>
@@ -6732,11 +6799,11 @@
           <w:numId w:val="20"/>
         </w:numPr>
       </w:pPr>
-      <w:bookmarkStart w:id="19" w:name="_Toc94130612"/>
+      <w:bookmarkStart w:id="20" w:name="_Toc94130612"/>
       <w:r>
         <w:t>Camera sensors characteristics</w:t>
       </w:r>
-      <w:bookmarkEnd w:id="19"/>
+      <w:bookmarkEnd w:id="20"/>
     </w:p>
     <w:tbl>
       <w:tblPr>
@@ -6769,11 +6836,11 @@
                 <w:numId w:val="20"/>
               </w:numPr>
             </w:pPr>
-            <w:bookmarkStart w:id="20" w:name="_Toc94130613"/>
+            <w:bookmarkStart w:id="21" w:name="_Toc94130613"/>
             <w:r>
               <w:t>Center Color Camera</w:t>
             </w:r>
-            <w:bookmarkEnd w:id="20"/>
+            <w:bookmarkEnd w:id="21"/>
           </w:p>
         </w:tc>
       </w:tr>
@@ -7398,7 +7465,7 @@
           <w:numId w:val="20"/>
         </w:numPr>
       </w:pPr>
-      <w:bookmarkStart w:id="21" w:name="_Toc94130614"/>
+      <w:bookmarkStart w:id="22" w:name="_Toc94130614"/>
       <w:r>
         <w:t xml:space="preserve">Stereo vision </w:t>
       </w:r>
@@ -7408,7 +7475,7 @@
       <w:r>
         <w:t xml:space="preserve"> camera</w:t>
       </w:r>
-      <w:bookmarkEnd w:id="21"/>
+      <w:bookmarkEnd w:id="22"/>
     </w:p>
     <w:p/>
     <w:p>
@@ -8030,12 +8097,12 @@
           <w:numId w:val="20"/>
         </w:numPr>
       </w:pPr>
-      <w:bookmarkStart w:id="22" w:name="_Toc94130615"/>
+      <w:bookmarkStart w:id="23" w:name="_Toc94130615"/>
       <w:r>
         <w:lastRenderedPageBreak/>
         <w:t>Active illumination</w:t>
       </w:r>
-      <w:bookmarkEnd w:id="22"/>
+      <w:bookmarkEnd w:id="23"/>
     </w:p>
     <w:p/>
     <w:p>
@@ -8046,11 +8113,11 @@
           <w:numId w:val="20"/>
         </w:numPr>
       </w:pPr>
-      <w:bookmarkStart w:id="23" w:name="_Toc94130616"/>
+      <w:bookmarkStart w:id="24" w:name="_Toc94130616"/>
       <w:r>
         <w:t>IR dot projector</w:t>
       </w:r>
-      <w:bookmarkEnd w:id="23"/>
+      <w:bookmarkEnd w:id="24"/>
       <w:r>
         <w:t xml:space="preserve"> </w:t>
       </w:r>
@@ -8611,11 +8678,11 @@
           <w:numId w:val="20"/>
         </w:numPr>
       </w:pPr>
-      <w:bookmarkStart w:id="24" w:name="_Toc94130617"/>
+      <w:bookmarkStart w:id="25" w:name="_Toc94130617"/>
       <w:r>
         <w:t>IR flood illumination LED</w:t>
       </w:r>
-      <w:bookmarkEnd w:id="24"/>
+      <w:bookmarkEnd w:id="25"/>
     </w:p>
     <w:p/>
     <w:p>
@@ -9080,11 +9147,11 @@
           <w:numId w:val="20"/>
         </w:numPr>
       </w:pPr>
-      <w:bookmarkStart w:id="25" w:name="_Toc94130618"/>
+      <w:bookmarkStart w:id="26" w:name="_Toc94130618"/>
       <w:r>
         <w:t>Inertial Measurement Unit (IMU)</w:t>
       </w:r>
-      <w:bookmarkEnd w:id="25"/>
+      <w:bookmarkEnd w:id="26"/>
     </w:p>
     <w:p>
       <w:r>
@@ -9133,11 +9200,11 @@
           <w:numId w:val="20"/>
         </w:numPr>
       </w:pPr>
-      <w:bookmarkStart w:id="26" w:name="_Toc94130619"/>
+      <w:bookmarkStart w:id="27" w:name="_Toc94130619"/>
       <w:r>
         <w:t>Auxiliary interface</w:t>
       </w:r>
-      <w:bookmarkEnd w:id="26"/>
+      <w:bookmarkEnd w:id="27"/>
     </w:p>
     <w:p/>
     <w:p>
@@ -9307,10 +9374,7 @@
     <w:p/>
     <w:p/>
     <w:p/>
-    <w:p>
-      <w:bookmarkStart w:id="27" w:name="_GoBack"/>
-      <w:bookmarkEnd w:id="27"/>
-    </w:p>
+    <w:p/>
     <w:p>
       <w:pPr>
         <w:pStyle w:val="Heading1"/>
@@ -11042,7 +11106,7 @@
             </wp:anchor>
           </w:drawing>
         </mc:Choice>
-        <mc:Fallback xmlns:cx="http://schemas.microsoft.com/office/drawing/2014/chartex" xmlns:cx1="http://schemas.microsoft.com/office/drawing/2015/9/8/chartex" xmlns:cx2="http://schemas.microsoft.com/office/drawing/2015/10/21/chartex" xmlns:cx3="http://schemas.microsoft.com/office/drawing/2016/5/9/chartex" xmlns:cx4="http://schemas.microsoft.com/office/drawing/2016/5/10/chartex" xmlns:cx5="http://schemas.microsoft.com/office/drawing/2016/5/11/chartex" xmlns:cx6="http://schemas.microsoft.com/office/drawing/2016/5/12/chartex" xmlns:cx7="http://schemas.microsoft.com/office/drawing/2016/5/13/chartex" xmlns:cx8="http://schemas.microsoft.com/office/drawing/2016/5/14/chartex" xmlns:aink="http://schemas.microsoft.com/office/drawing/2016/ink" xmlns:am3d="http://schemas.microsoft.com/office/drawing/2017/model3d" xmlns:w15="http://schemas.microsoft.com/office/word/2012/wordml" xmlns:w16cex="http://schemas.microsoft.com/office/word/2018/wordml/cex" xmlns:w16cid="http://schemas.microsoft.com/office/word/2016/wordml/cid" xmlns:w16="http://schemas.microsoft.com/office/word/2018/wordml" xmlns:w16se="http://schemas.microsoft.com/office/word/2015/wordml/symex">
+        <mc:Fallback xmlns:w16se="http://schemas.microsoft.com/office/word/2015/wordml/symex" xmlns:w16="http://schemas.microsoft.com/office/word/2018/wordml" xmlns:w16cid="http://schemas.microsoft.com/office/word/2016/wordml/cid" xmlns:w16cex="http://schemas.microsoft.com/office/word/2018/wordml/cex" xmlns:w15="http://schemas.microsoft.com/office/word/2012/wordml" xmlns:am3d="http://schemas.microsoft.com/office/drawing/2017/model3d" xmlns:aink="http://schemas.microsoft.com/office/drawing/2016/ink" xmlns:cx8="http://schemas.microsoft.com/office/drawing/2016/5/14/chartex" xmlns:cx7="http://schemas.microsoft.com/office/drawing/2016/5/13/chartex" xmlns:cx6="http://schemas.microsoft.com/office/drawing/2016/5/12/chartex" xmlns:cx5="http://schemas.microsoft.com/office/drawing/2016/5/11/chartex" xmlns:cx4="http://schemas.microsoft.com/office/drawing/2016/5/10/chartex" xmlns:cx3="http://schemas.microsoft.com/office/drawing/2016/5/9/chartex" xmlns:cx2="http://schemas.microsoft.com/office/drawing/2015/10/21/chartex" xmlns:cx1="http://schemas.microsoft.com/office/drawing/2015/9/8/chartex" xmlns:cx="http://schemas.microsoft.com/office/drawing/2014/chartex">
           <w:pict>
             <v:line w14:anchorId="32CC6B35" id="Straight Connector 104" o:spid="_x0000_s1026" style="position:absolute;z-index:-251633664;visibility:visible;mso-wrap-style:square;mso-width-percent:0;mso-height-percent:0;mso-wrap-distance-left:9pt;mso-wrap-distance-top:0;mso-wrap-distance-right:9pt;mso-wrap-distance-bottom:0;mso-position-horizontal:absolute;mso-position-horizontal-relative:text;mso-position-vertical:absolute;mso-position-vertical-relative:text;mso-width-percent:0;mso-height-percent:0;mso-width-relative:page;mso-height-relative:page" from="0,-23.8pt" to="495.05pt,-23.8pt" o:gfxdata="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" o:allowincell="f" strokeweight="1.5pt"/>
           </w:pict>
@@ -11079,7 +11143,7 @@
         <w:caps/>
         <w:noProof/>
       </w:rPr>
-      <w:t>2</w:t>
+      <w:t>1</w:t>
     </w:r>
     <w:r>
       <w:rPr>
@@ -11376,7 +11440,7 @@
             </wp:anchor>
           </w:drawing>
         </mc:Choice>
-        <mc:Fallback xmlns:cx="http://schemas.microsoft.com/office/drawing/2014/chartex" xmlns:cx1="http://schemas.microsoft.com/office/drawing/2015/9/8/chartex" xmlns:cx2="http://schemas.microsoft.com/office/drawing/2015/10/21/chartex" xmlns:cx3="http://schemas.microsoft.com/office/drawing/2016/5/9/chartex" xmlns:cx4="http://schemas.microsoft.com/office/drawing/2016/5/10/chartex" xmlns:cx5="http://schemas.microsoft.com/office/drawing/2016/5/11/chartex" xmlns:cx6="http://schemas.microsoft.com/office/drawing/2016/5/12/chartex" xmlns:cx7="http://schemas.microsoft.com/office/drawing/2016/5/13/chartex" xmlns:cx8="http://schemas.microsoft.com/office/drawing/2016/5/14/chartex" xmlns:aink="http://schemas.microsoft.com/office/drawing/2016/ink" xmlns:am3d="http://schemas.microsoft.com/office/drawing/2017/model3d" xmlns:w15="http://schemas.microsoft.com/office/word/2012/wordml" xmlns:w16cex="http://schemas.microsoft.com/office/word/2018/wordml/cex" xmlns:w16cid="http://schemas.microsoft.com/office/word/2016/wordml/cid" xmlns:w16="http://schemas.microsoft.com/office/word/2018/wordml" xmlns:w16se="http://schemas.microsoft.com/office/word/2015/wordml/symex">
+        <mc:Fallback xmlns:w16se="http://schemas.microsoft.com/office/word/2015/wordml/symex" xmlns:w16="http://schemas.microsoft.com/office/word/2018/wordml" xmlns:w16cid="http://schemas.microsoft.com/office/word/2016/wordml/cid" xmlns:w16cex="http://schemas.microsoft.com/office/word/2018/wordml/cex" xmlns:w15="http://schemas.microsoft.com/office/word/2012/wordml" xmlns:am3d="http://schemas.microsoft.com/office/drawing/2017/model3d" xmlns:aink="http://schemas.microsoft.com/office/drawing/2016/ink" xmlns:cx8="http://schemas.microsoft.com/office/drawing/2016/5/14/chartex" xmlns:cx7="http://schemas.microsoft.com/office/drawing/2016/5/13/chartex" xmlns:cx6="http://schemas.microsoft.com/office/drawing/2016/5/12/chartex" xmlns:cx5="http://schemas.microsoft.com/office/drawing/2016/5/11/chartex" xmlns:cx4="http://schemas.microsoft.com/office/drawing/2016/5/10/chartex" xmlns:cx3="http://schemas.microsoft.com/office/drawing/2016/5/9/chartex" xmlns:cx2="http://schemas.microsoft.com/office/drawing/2015/10/21/chartex" xmlns:cx1="http://schemas.microsoft.com/office/drawing/2015/9/8/chartex" xmlns:cx="http://schemas.microsoft.com/office/drawing/2014/chartex">
           <w:pict>
             <v:line w14:anchorId="3BB76B87" id="Straight Connector 70" o:spid="_x0000_s1026" style="position:absolute;z-index:-251648000;visibility:visible;mso-wrap-style:square;mso-width-percent:0;mso-height-percent:0;mso-wrap-distance-left:9pt;mso-wrap-distance-top:0;mso-wrap-distance-right:9pt;mso-wrap-distance-bottom:0;mso-position-horizontal:absolute;mso-position-horizontal-relative:text;mso-position-vertical:absolute;mso-position-vertical-relative:text;mso-width-percent:0;mso-height-percent:0;mso-width-relative:page;mso-height-relative:page" from="-.05pt,2.05pt" to="495pt,2.05pt" o:gfxdata="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" o:allowincell="f" strokeweight="1.5pt"/>
           </w:pict>
@@ -11582,7 +11646,7 @@
             </wp:anchor>
           </w:drawing>
         </mc:Choice>
-        <mc:Fallback xmlns:cx="http://schemas.microsoft.com/office/drawing/2014/chartex" xmlns:cx1="http://schemas.microsoft.com/office/drawing/2015/9/8/chartex" xmlns:cx2="http://schemas.microsoft.com/office/drawing/2015/10/21/chartex" xmlns:cx3="http://schemas.microsoft.com/office/drawing/2016/5/9/chartex" xmlns:cx4="http://schemas.microsoft.com/office/drawing/2016/5/10/chartex" xmlns:cx5="http://schemas.microsoft.com/office/drawing/2016/5/11/chartex" xmlns:cx6="http://schemas.microsoft.com/office/drawing/2016/5/12/chartex" xmlns:cx7="http://schemas.microsoft.com/office/drawing/2016/5/13/chartex" xmlns:cx8="http://schemas.microsoft.com/office/drawing/2016/5/14/chartex" xmlns:aink="http://schemas.microsoft.com/office/drawing/2016/ink" xmlns:am3d="http://schemas.microsoft.com/office/drawing/2017/model3d" xmlns:w15="http://schemas.microsoft.com/office/word/2012/wordml" xmlns:w16cex="http://schemas.microsoft.com/office/word/2018/wordml/cex" xmlns:w16cid="http://schemas.microsoft.com/office/word/2016/wordml/cid" xmlns:w16="http://schemas.microsoft.com/office/word/2018/wordml" xmlns:w16se="http://schemas.microsoft.com/office/word/2015/wordml/symex">
+        <mc:Fallback xmlns:w16se="http://schemas.microsoft.com/office/word/2015/wordml/symex" xmlns:w16="http://schemas.microsoft.com/office/word/2018/wordml" xmlns:w16cid="http://schemas.microsoft.com/office/word/2016/wordml/cid" xmlns:w16cex="http://schemas.microsoft.com/office/word/2018/wordml/cex" xmlns:w15="http://schemas.microsoft.com/office/word/2012/wordml" xmlns:am3d="http://schemas.microsoft.com/office/drawing/2017/model3d" xmlns:aink="http://schemas.microsoft.com/office/drawing/2016/ink" xmlns:cx8="http://schemas.microsoft.com/office/drawing/2016/5/14/chartex" xmlns:cx7="http://schemas.microsoft.com/office/drawing/2016/5/13/chartex" xmlns:cx6="http://schemas.microsoft.com/office/drawing/2016/5/12/chartex" xmlns:cx5="http://schemas.microsoft.com/office/drawing/2016/5/11/chartex" xmlns:cx4="http://schemas.microsoft.com/office/drawing/2016/5/10/chartex" xmlns:cx3="http://schemas.microsoft.com/office/drawing/2016/5/9/chartex" xmlns:cx2="http://schemas.microsoft.com/office/drawing/2015/10/21/chartex" xmlns:cx1="http://schemas.microsoft.com/office/drawing/2015/9/8/chartex" xmlns:cx="http://schemas.microsoft.com/office/drawing/2014/chartex">
           <w:pict>
             <v:line w14:anchorId="2928D8F4" id="Straight Connector 73" o:spid="_x0000_s1026" style="position:absolute;z-index:-251645952;visibility:visible;mso-wrap-style:square;mso-width-percent:0;mso-height-percent:0;mso-wrap-distance-left:9pt;mso-wrap-distance-top:0;mso-wrap-distance-right:9pt;mso-wrap-distance-bottom:0;mso-position-horizontal:absolute;mso-position-horizontal-relative:text;mso-position-vertical:absolute;mso-position-vertical-relative:text;mso-width-percent:0;mso-height-percent:0;mso-width-relative:page;mso-height-relative:page" from="0,.85pt" to="7in,.85pt" o:gfxdata="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" o:allowincell="f" strokeweight="1.5pt"/>
           </w:pict>
@@ -11782,7 +11846,7 @@
             </wp:anchor>
           </w:drawing>
         </mc:Choice>
-        <mc:Fallback xmlns:cx="http://schemas.microsoft.com/office/drawing/2014/chartex" xmlns:cx1="http://schemas.microsoft.com/office/drawing/2015/9/8/chartex" xmlns:cx2="http://schemas.microsoft.com/office/drawing/2015/10/21/chartex" xmlns:cx3="http://schemas.microsoft.com/office/drawing/2016/5/9/chartex" xmlns:cx4="http://schemas.microsoft.com/office/drawing/2016/5/10/chartex" xmlns:cx5="http://schemas.microsoft.com/office/drawing/2016/5/11/chartex" xmlns:cx6="http://schemas.microsoft.com/office/drawing/2016/5/12/chartex" xmlns:cx7="http://schemas.microsoft.com/office/drawing/2016/5/13/chartex" xmlns:cx8="http://schemas.microsoft.com/office/drawing/2016/5/14/chartex" xmlns:aink="http://schemas.microsoft.com/office/drawing/2016/ink" xmlns:am3d="http://schemas.microsoft.com/office/drawing/2017/model3d" xmlns:w15="http://schemas.microsoft.com/office/word/2012/wordml" xmlns:w16cex="http://schemas.microsoft.com/office/word/2018/wordml/cex" xmlns:w16cid="http://schemas.microsoft.com/office/word/2016/wordml/cid" xmlns:w16="http://schemas.microsoft.com/office/word/2018/wordml" xmlns:w16se="http://schemas.microsoft.com/office/word/2015/wordml/symex">
+        <mc:Fallback xmlns:w16se="http://schemas.microsoft.com/office/word/2015/wordml/symex" xmlns:w16="http://schemas.microsoft.com/office/word/2018/wordml" xmlns:w16cid="http://schemas.microsoft.com/office/word/2016/wordml/cid" xmlns:w16cex="http://schemas.microsoft.com/office/word/2018/wordml/cex" xmlns:w15="http://schemas.microsoft.com/office/word/2012/wordml" xmlns:am3d="http://schemas.microsoft.com/office/drawing/2017/model3d" xmlns:aink="http://schemas.microsoft.com/office/drawing/2016/ink" xmlns:cx8="http://schemas.microsoft.com/office/drawing/2016/5/14/chartex" xmlns:cx7="http://schemas.microsoft.com/office/drawing/2016/5/13/chartex" xmlns:cx6="http://schemas.microsoft.com/office/drawing/2016/5/12/chartex" xmlns:cx5="http://schemas.microsoft.com/office/drawing/2016/5/11/chartex" xmlns:cx4="http://schemas.microsoft.com/office/drawing/2016/5/10/chartex" xmlns:cx3="http://schemas.microsoft.com/office/drawing/2016/5/9/chartex" xmlns:cx2="http://schemas.microsoft.com/office/drawing/2015/10/21/chartex" xmlns:cx1="http://schemas.microsoft.com/office/drawing/2015/9/8/chartex" xmlns:cx="http://schemas.microsoft.com/office/drawing/2014/chartex">
           <w:pict>
             <v:line w14:anchorId="2E7A8434" id="Straight Connector 83" o:spid="_x0000_s1026" style="position:absolute;z-index:-251635712;visibility:visible;mso-wrap-style:square;mso-width-percent:0;mso-height-percent:0;mso-wrap-distance-left:9pt;mso-wrap-distance-top:0;mso-wrap-distance-right:9pt;mso-wrap-distance-bottom:0;mso-position-horizontal:absolute;mso-position-horizontal-relative:text;mso-position-vertical:absolute;mso-position-vertical-relative:text;mso-width-percent:0;mso-height-percent:0;mso-width-relative:page;mso-height-relative:page" from="0,.85pt" to="7in,.85pt" o:gfxdata="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" o:allowincell="f" strokeweight="1.5pt"/>
           </w:pict>
@@ -16282,7 +16346,7 @@
   <a:extraClrSchemeLst/>
   <a:extLst>
     <a:ext uri="{05A4C25C-085E-4340-85A3-A5531E510DB2}">
-      <thm15:themeFamily xmlns="" xmlns:thm15="http://schemas.microsoft.com/office/thememl/2012/main" name="Office Theme" id="{62F939B6-93AF-4DB8-9C6B-D6C7DFDC589F}" vid="{4A3C46E8-61CC-4603-A589-7422A47A8E4A}"/>
+      <thm15:themeFamily xmlns:thm15="http://schemas.microsoft.com/office/thememl/2012/main" xmlns="" name="Office Theme" id="{62F939B6-93AF-4DB8-9C6B-D6C7DFDC589F}" vid="{4A3C46E8-61CC-4603-A589-7422A47A8E4A}"/>
     </a:ext>
   </a:extLst>
 </a:theme>
@@ -16293,7 +16357,7 @@
 </file>
 
 <file path=customXml/itemProps1.xml><?xml version="1.0" encoding="utf-8"?>
-<ds:datastoreItem xmlns:ds="http://schemas.openxmlformats.org/officeDocument/2006/customXml" ds:itemID="{48E8287A-3EAF-40C2-A7EF-C066EE2CE0B6}">
+<ds:datastoreItem xmlns:ds="http://schemas.openxmlformats.org/officeDocument/2006/customXml" ds:itemID="{7D92FAC9-7ABD-46AF-8560-171BA1B9C562}">
   <ds:schemaRefs>
     <ds:schemaRef ds:uri="http://schemas.openxmlformats.org/officeDocument/2006/bibliography"/>
   </ds:schemaRefs>

</xml_diff>